<commit_message>
Included Dot's Euclid survey section, Beth's determining fesc and zeta section and updated mainfile and references
</commit_message>
<xml_diff>
--- a/Group Studies/Final Report Related/Submissions/Observing group Intro_MONEILL.docx
+++ b/Group Studies/Final Report Related/Submissions/Observing group Intro_MONEILL.docx
@@ -1,6 +1,6 @@
 
 <file path=word/document.xml><?xml version="1.0" encoding="utf-8"?>
-<w:document xmlns:wpc="http://schemas.microsoft.com/office/word/2010/wordprocessingCanvas" xmlns:mc="http://schemas.openxmlformats.org/markup-compatibility/2006" xmlns:o="urn:schemas-microsoft-com:office:office" xmlns:r="http://schemas.openxmlformats.org/officeDocument/2006/relationships" xmlns:m="http://schemas.openxmlformats.org/officeDocument/2006/math" xmlns:v="urn:schemas-microsoft-com:vml" xmlns:wp14="http://schemas.microsoft.com/office/word/2010/wordprocessingDrawing" xmlns:wp="http://schemas.openxmlformats.org/drawingml/2006/wordprocessingDrawing" xmlns:w10="urn:schemas-microsoft-com:office:word" xmlns:w="http://schemas.openxmlformats.org/wordprocessingml/2006/main" xmlns:w14="http://schemas.microsoft.com/office/word/2010/wordml" xmlns:wpg="http://schemas.microsoft.com/office/word/2010/wordprocessingGroup" xmlns:wpi="http://schemas.microsoft.com/office/word/2010/wordprocessingInk" xmlns:wne="http://schemas.microsoft.com/office/word/2006/wordml" xmlns:wps="http://schemas.microsoft.com/office/word/2010/wordprocessingShape" mc:Ignorable="w14 wp14">
+<w:document xmlns:ve="http://schemas.openxmlformats.org/markup-compatibility/2006" xmlns:o="urn:schemas-microsoft-com:office:office" xmlns:r="http://schemas.openxmlformats.org/officeDocument/2006/relationships" xmlns:m="http://schemas.openxmlformats.org/officeDocument/2006/math" xmlns:v="urn:schemas-microsoft-com:vml" xmlns:wp="http://schemas.openxmlformats.org/drawingml/2006/wordprocessingDrawing" xmlns:w10="urn:schemas-microsoft-com:office:word" xmlns:w="http://schemas.openxmlformats.org/wordprocessingml/2006/main" xmlns:wne="http://schemas.microsoft.com/office/word/2006/wordml">
   <w:body>
     <w:p>
       <w:r>
@@ -21,27 +21,25 @@
         <w:t>formulate</w:t>
       </w:r>
       <w:r>
-        <w:t xml:space="preserve"> an observing strategy capable of probing the depths of the Epoch of </w:t>
-      </w:r>
-      <w:proofErr w:type="spellStart"/>
-      <w:r>
-        <w:t>Reionization</w:t>
-      </w:r>
-      <w:proofErr w:type="spellEnd"/>
-      <w:r>
-        <w:t>.</w:t>
-      </w:r>
-      <w:r>
-        <w:t xml:space="preserve"> Our strategy is going to be based upon using optical </w:t>
-      </w:r>
-      <w:r>
-        <w:t xml:space="preserve">techniques </w:t>
-      </w:r>
-      <w:r>
-        <w:t>to detect candidate Lyman Break Ga</w:t>
-      </w:r>
-      <w:r>
-        <w:t>laxies (LBG) and confirming their properties</w:t>
+        <w:t xml:space="preserve"> an observing strategy capable of probing the depths of the Epoch of Reionization.</w:t>
+      </w:r>
+      <w:r>
+        <w:t xml:space="preserve"> Our strategy is going to be based upon using</w:t>
+      </w:r>
+      <w:r>
+        <w:t xml:space="preserve"> multi-band</w:t>
+      </w:r>
+      <w:r>
+        <w:t xml:space="preserve"> </w:t>
+      </w:r>
+      <w:r>
+        <w:t>photometry</w:t>
+      </w:r>
+      <w:r>
+        <w:t xml:space="preserve"> to detect candidate Lyman Break Galaxies (LBG) and confirming the</w:t>
+      </w:r>
+      <w:r>
+        <w:t>ir properties</w:t>
       </w:r>
       <w:r>
         <w:t xml:space="preserve"> using spectroscopy.</w:t>
@@ -52,31 +50,16 @@
         <w:t xml:space="preserve">The study of this </w:t>
       </w:r>
       <w:r>
-        <w:t>era in the universe</w:t>
-      </w:r>
-      <w:r>
-        <w:t>’</w:t>
-      </w:r>
-      <w:r>
-        <w:t xml:space="preserve">s </w:t>
+        <w:t xml:space="preserve">era in the universes </w:t>
       </w:r>
       <w:r>
         <w:t>history has come a long way in the past 30 years and with the</w:t>
       </w:r>
       <w:r>
-        <w:t xml:space="preserve"> </w:t>
-      </w:r>
-      <w:r>
-        <w:t xml:space="preserve">selection of </w:t>
-      </w:r>
-      <w:r>
-        <w:t xml:space="preserve">new telescopes and </w:t>
-      </w:r>
-      <w:r>
-        <w:t xml:space="preserve">radio </w:t>
-      </w:r>
-      <w:r>
-        <w:t xml:space="preserve">arrays being designed </w:t>
+        <w:t xml:space="preserve"> many </w:t>
+      </w:r>
+      <w:r>
+        <w:t xml:space="preserve">new telescopes and arrays being designed </w:t>
       </w:r>
       <w:r>
         <w:t xml:space="preserve">currently </w:t>
@@ -85,19 +68,7 @@
         <w:t xml:space="preserve">it is only set to accelerate over the coming decades. </w:t>
       </w:r>
       <w:r>
-        <w:t xml:space="preserve">It is a </w:t>
-      </w:r>
-      <w:r>
-        <w:t xml:space="preserve">massive </w:t>
-      </w:r>
-      <w:r>
-        <w:t>understatement to say such distant redshifts are very difficult to see and it is a testament to scientific and engineering achievement that we are able to take the detailed images</w:t>
-      </w:r>
-      <w:r>
-        <w:t xml:space="preserve"> we can</w:t>
-      </w:r>
-      <w:r>
-        <w:t xml:space="preserve">. </w:t>
+        <w:t xml:space="preserve">It is an understatement to say such distant redshifts are very difficult to see and it is a testament to scientific and engineering achievement that we are able to take the detailed images that we have. </w:t>
       </w:r>
       <w:r>
         <w:t xml:space="preserve">The </w:t>
@@ -115,134 +86,67 @@
         <w:t xml:space="preserve">so faint that it can take a very long time </w:t>
       </w:r>
       <w:r>
-        <w:t>to see anything. Due to this lengthy nature of the projects</w:t>
-      </w:r>
-      <w:r>
-        <w:t>,</w:t>
-      </w:r>
-      <w:r>
-        <w:t xml:space="preserve"> time on telescopes is</w:t>
-      </w:r>
-      <w:r>
-        <w:t xml:space="preserve"> highly sought after and very competitive</w:t>
-      </w:r>
-      <w:r>
-        <w:t xml:space="preserve">. </w:t>
+        <w:t>to see anything. Due to this long project duration,</w:t>
+      </w:r>
+      <w:r>
+        <w:t xml:space="preserve"> time on telescopes is in high demand. </w:t>
       </w:r>
     </w:p>
     <w:p>
       <w:r>
-        <w:t>This</w:t>
+        <w:t>The</w:t>
       </w:r>
       <w:r>
         <w:t xml:space="preserve"> strategy must therefore be as complete as possible with as many</w:t>
       </w:r>
       <w:r>
-        <w:t xml:space="preserve"> influencing factors</w:t>
-      </w:r>
-      <w:r>
-        <w:t xml:space="preserve"> included</w:t>
-      </w:r>
-      <w:r>
-        <w:t xml:space="preserve">. This strategy will </w:t>
-      </w:r>
-      <w:r>
-        <w:t>have two main focuses:</w:t>
+        <w:t xml:space="preserve"> influencing factors considered. This strategy will </w:t>
+      </w:r>
+      <w:r>
+        <w:t>focus on using the most efficient methods available in order to limit the observing time required.</w:t>
+      </w:r>
+      <w:r>
+        <w:t xml:space="preserve"> The second focus will be</w:t>
+      </w:r>
+      <w:r>
+        <w:t xml:space="preserve"> on utilizing future telescopes to observe a much greater number of galaxies than previous surveys and to make </w:t>
+      </w:r>
+      <w:r>
+        <w:t xml:space="preserve">observations </w:t>
+      </w:r>
+      <w:r>
+        <w:t xml:space="preserve">above redshift 10, where little has been seen, in order to break through </w:t>
+      </w:r>
+      <w:r>
+        <w:t>new frontiers an</w:t>
+      </w:r>
+      <w:r>
+        <w:t>d observe what happened at the earliest</w:t>
+      </w:r>
+      <w:r>
+        <w:t xml:space="preserve"> moments of structure formation.</w:t>
+      </w:r>
+      <w:r>
+        <w:t xml:space="preserve"> Our </w:t>
+      </w:r>
+      <w:r>
+        <w:t xml:space="preserve">ambitious </w:t>
+      </w:r>
+      <w:r>
+        <w:t xml:space="preserve">strategy will look to utilise the capabilities of the </w:t>
+      </w:r>
+      <w:proofErr w:type="gramStart"/>
+      <w:r>
+        <w:t>new</w:t>
+      </w:r>
+      <w:proofErr w:type="gramEnd"/>
+      <w:r>
+        <w:t xml:space="preserve"> technology to further the scientific understanding of the EoR.</w:t>
       </w:r>
     </w:p>
     <w:p>
-      <w:pPr>
-        <w:pStyle w:val="ListParagraph"/>
-        <w:numPr>
-          <w:ilvl w:val="0"/>
-          <w:numId w:val="3"/>
-        </w:numPr>
-      </w:pPr>
-      <w:r>
-        <w:t>U</w:t>
-      </w:r>
-      <w:r>
-        <w:t>sing the most efficient methods available in order to limit the observing time required.</w:t>
-      </w:r>
-    </w:p>
-    <w:p>
-      <w:pPr>
-        <w:pStyle w:val="ListParagraph"/>
-        <w:numPr>
-          <w:ilvl w:val="0"/>
-          <w:numId w:val="3"/>
-        </w:numPr>
-      </w:pPr>
-      <w:r>
-        <w:t>T</w:t>
-      </w:r>
-      <w:r>
-        <w:t xml:space="preserve">o probe the beginning </w:t>
-      </w:r>
-      <w:r>
-        <w:t xml:space="preserve">of </w:t>
-      </w:r>
-      <w:proofErr w:type="spellStart"/>
-      <w:r>
-        <w:t>Reionization</w:t>
-      </w:r>
-      <w:proofErr w:type="spellEnd"/>
-      <w:r>
-        <w:t>;</w:t>
-      </w:r>
-      <w:r>
-        <w:t xml:space="preserve"> there have been few observations </w:t>
-      </w:r>
-      <w:r>
-        <w:t xml:space="preserve">above z=10 and future </w:t>
-      </w:r>
-      <w:r>
-        <w:t xml:space="preserve">telescopes </w:t>
-      </w:r>
-      <w:r>
-        <w:t>will have the ability to break new frontiers an</w:t>
-      </w:r>
-      <w:r>
-        <w:t>d observe what happened at the</w:t>
-      </w:r>
-      <w:r>
-        <w:t>se</w:t>
-      </w:r>
-      <w:r>
-        <w:t xml:space="preserve"> earliest</w:t>
-      </w:r>
-      <w:r>
-        <w:t xml:space="preserve"> moments of structure formation.</w:t>
-      </w:r>
-      <w:r>
-        <w:t xml:space="preserve"> </w:t>
-      </w:r>
-    </w:p>
-    <w:p>
-      <w:r>
-        <w:t>Our strategy will look to utilise the capabilities of the new technology to further the scie</w:t>
-      </w:r>
-      <w:r>
-        <w:t xml:space="preserve">ntific understanding of the </w:t>
-      </w:r>
-      <w:proofErr w:type="spellStart"/>
-      <w:r>
-        <w:t>EoR</w:t>
-      </w:r>
-      <w:proofErr w:type="spellEnd"/>
-      <w:r>
-        <w:t>.</w:t>
-      </w:r>
-    </w:p>
-    <w:p>
-      <w:r>
-        <w:t>The</w:t>
-      </w:r>
-      <w:r>
-        <w:t xml:space="preserve"> observing</w:t>
-      </w:r>
-      <w:r>
-        <w:t xml:space="preserve"> strategy will be established as follows:</w:t>
+      <w:r>
+        <w:t>The strategy will be established as follows:</w:t>
       </w:r>
     </w:p>
     <w:p>
@@ -254,13 +158,19 @@
         </w:numPr>
       </w:pPr>
       <w:r>
-        <w:t xml:space="preserve">Research possible </w:t>
-      </w:r>
-      <w:r>
-        <w:t xml:space="preserve">telescopes </w:t>
-      </w:r>
-      <w:r>
-        <w:t>capable of observing high-redshift objects</w:t>
+        <w:t>Research possible</w:t>
+      </w:r>
+      <w:r>
+        <w:t xml:space="preserve"> methods for studying the full range </w:t>
+      </w:r>
+      <w:r>
+        <w:t xml:space="preserve">of </w:t>
+      </w:r>
+      <w:r>
+        <w:t>R</w:t>
+      </w:r>
+      <w:r>
+        <w:t>eionization</w:t>
       </w:r>
       <w:r>
         <w:t>.</w:t>
@@ -302,22 +212,16 @@
         <w:t xml:space="preserve"> telescope</w:t>
       </w:r>
       <w:r>
-        <w:t xml:space="preserve"> for a w</w:t>
-      </w:r>
-      <w:r>
-        <w:t xml:space="preserve">ide survey of the sky to locate candidates; </w:t>
-      </w:r>
-      <w:r>
-        <w:t xml:space="preserve">this will be </w:t>
-      </w:r>
-      <w:r>
-        <w:t xml:space="preserve">determined </w:t>
-      </w:r>
-      <w:r>
-        <w:t>using exposure time calculations</w:t>
-      </w:r>
-      <w:r>
-        <w:t>.</w:t>
+        <w:t xml:space="preserve"> for a </w:t>
+      </w:r>
+      <w:r>
+        <w:t xml:space="preserve">low redshift </w:t>
+      </w:r>
+      <w:r>
+        <w:t>survey</w:t>
+      </w:r>
+      <w:r>
+        <w:t xml:space="preserve"> covering redshifts of 6-10.</w:t>
       </w:r>
     </w:p>
     <w:p>
@@ -329,22 +233,7 @@
         </w:numPr>
       </w:pPr>
       <w:r>
-        <w:t>Research gravitational lensing</w:t>
-      </w:r>
-      <w:r>
-        <w:t>,</w:t>
-      </w:r>
-      <w:r>
-        <w:t xml:space="preserve"> </w:t>
-      </w:r>
-      <w:r>
-        <w:t>its possible application in assisting our</w:t>
-      </w:r>
-      <w:r>
-        <w:t xml:space="preserve"> wide surveys</w:t>
-      </w:r>
-      <w:r>
-        <w:t xml:space="preserve"> and how we might locate more lenses.</w:t>
+        <w:t>Identify the most efficient telescope for a high redshift survey covering redshifts of &gt;10.</w:t>
       </w:r>
     </w:p>
     <w:p>
@@ -356,37 +245,19 @@
         </w:numPr>
       </w:pPr>
       <w:r>
-        <w:t xml:space="preserve">Identify </w:t>
-      </w:r>
-      <w:r>
-        <w:t xml:space="preserve">the </w:t>
-      </w:r>
-      <w:r>
-        <w:t xml:space="preserve">telescope </w:t>
-      </w:r>
-      <w:r>
-        <w:t xml:space="preserve">which will </w:t>
-      </w:r>
-      <w:r>
-        <w:t xml:space="preserve">produce </w:t>
-      </w:r>
-      <w:r>
-        <w:t xml:space="preserve">the highest resolution imaging of </w:t>
-      </w:r>
-      <w:r>
-        <w:t xml:space="preserve">in a narrower deep </w:t>
-      </w:r>
-      <w:r>
-        <w:t>survey</w:t>
-      </w:r>
-      <w:r>
-        <w:t>;</w:t>
-      </w:r>
-      <w:r>
-        <w:t xml:space="preserve"> this will be established using exposure time calculations </w:t>
-      </w:r>
-      <w:r>
-        <w:t>and observational limits of the system.</w:t>
+        <w:t xml:space="preserve">Research gravitational lensing and </w:t>
+      </w:r>
+      <w:r>
+        <w:t>its application in assisting our</w:t>
+      </w:r>
+      <w:r>
+        <w:t xml:space="preserve"> surveys</w:t>
+      </w:r>
+      <w:r>
+        <w:t xml:space="preserve"> to see to greater depths</w:t>
+      </w:r>
+      <w:r>
+        <w:t>.</w:t>
       </w:r>
     </w:p>
     <w:p>
@@ -401,18 +272,10 @@
         <w:t>Identify a telescope</w:t>
       </w:r>
       <w:r>
-        <w:t xml:space="preserve"> capable of </w:t>
-      </w:r>
-      <w:proofErr w:type="spellStart"/>
-      <w:r>
-        <w:t>spectroscopically</w:t>
-      </w:r>
-      <w:proofErr w:type="spellEnd"/>
-      <w:r>
-        <w:t xml:space="preserve"> confirming the nature and redshift of the candidates</w:t>
-      </w:r>
-      <w:r>
-        <w:t>.</w:t>
+        <w:t xml:space="preserve"> capable of spectroscopically confirming the nature a</w:t>
+      </w:r>
+      <w:r>
+        <w:t>nd redshift of the candidate galaxies.</w:t>
       </w:r>
     </w:p>
     <w:p>
@@ -424,13 +287,34 @@
         </w:numPr>
       </w:pPr>
       <w:r>
-        <w:t>Investigate the application of methods such as colour-colour diagrams for selecting candidates and removing contaminants</w:t>
-      </w:r>
-      <w:r>
-        <w:t xml:space="preserve"> from the sample</w:t>
-      </w:r>
-      <w:r>
-        <w:t>.</w:t>
+        <w:t xml:space="preserve">Investigate colour; </w:t>
+      </w:r>
+      <w:r>
+        <w:t xml:space="preserve">the </w:t>
+      </w:r>
+      <w:r>
+        <w:t>use</w:t>
+      </w:r>
+      <w:r>
+        <w:t xml:space="preserve"> of</w:t>
+      </w:r>
+      <w:r>
+        <w:t xml:space="preserve"> </w:t>
+      </w:r>
+      <w:r>
+        <w:t xml:space="preserve">colour-colour diagrams </w:t>
+      </w:r>
+      <w:r>
+        <w:t xml:space="preserve">is </w:t>
+      </w:r>
+      <w:r>
+        <w:t xml:space="preserve">essential for </w:t>
+      </w:r>
+      <w:r>
+        <w:t>removing contaminants</w:t>
+      </w:r>
+      <w:r>
+        <w:t xml:space="preserve"> from the samples.</w:t>
       </w:r>
     </w:p>
     <w:p>
@@ -442,84 +326,38 @@
         </w:numPr>
       </w:pPr>
       <w:r>
-        <w:t xml:space="preserve">Compile a </w:t>
-      </w:r>
-      <w:r>
-        <w:t>‘F</w:t>
-      </w:r>
-      <w:r>
-        <w:t>ina</w:t>
-      </w:r>
-      <w:r>
-        <w:t>l Observing S</w:t>
-      </w:r>
-      <w:r>
-        <w:t>trate</w:t>
+        <w:t>Compile a fina</w:t>
+      </w:r>
+      <w:r>
+        <w:t>l strate</w:t>
       </w:r>
       <w:r>
         <w:t>gy</w:t>
       </w:r>
       <w:r>
-        <w:t>’</w:t>
-      </w:r>
-      <w:r>
-        <w:t xml:space="preserve"> capable of observing the </w:t>
-      </w:r>
-      <w:proofErr w:type="spellStart"/>
-      <w:r>
-        <w:t>EoR</w:t>
-      </w:r>
-      <w:proofErr w:type="spellEnd"/>
-      <w:r>
-        <w:t xml:space="preserve"> using </w:t>
-      </w:r>
-      <w:r>
-        <w:t xml:space="preserve">numerical </w:t>
-      </w:r>
-      <w:r>
-        <w:t>prediction</w:t>
-      </w:r>
-      <w:r>
-        <w:t>s from the predictions subgroup.</w:t>
-      </w:r>
-    </w:p>
-    <w:p>
-      <w:r>
-        <w:t>This ‘</w:t>
-      </w:r>
-      <w:r>
-        <w:t>Final Observing Strategy’</w:t>
-      </w:r>
-      <w:r>
-        <w:t xml:space="preserve"> will give calculations of the observation time required (</w:t>
-      </w:r>
-      <w:proofErr w:type="spellStart"/>
-      <w:r>
-        <w:t>inc.</w:t>
-      </w:r>
-      <w:proofErr w:type="spellEnd"/>
-      <w:r>
-        <w:t xml:space="preserve"> photometry, overheads, spectroscopy), the timescale on which the project can be </w:t>
-      </w:r>
-      <w:proofErr w:type="spellStart"/>
-      <w:r>
-        <w:t>actioned</w:t>
-      </w:r>
-      <w:proofErr w:type="spellEnd"/>
-      <w:r>
-        <w:t>, the limitations of our strategy, possible areas for optimisation/refinement and areas for further research.</w:t>
+        <w:t>,</w:t>
+      </w:r>
+      <w:r>
+        <w:t xml:space="preserve"> </w:t>
+      </w:r>
+      <w:r>
+        <w:t>using the predictions from the predictions subgroup,</w:t>
+      </w:r>
+      <w:r>
+        <w:t xml:space="preserve"> capable of </w:t>
+      </w:r>
+      <w:r>
+        <w:t>studying LBGs and</w:t>
+      </w:r>
+      <w:r>
+        <w:t xml:space="preserve"> constraining</w:t>
+      </w:r>
+      <w:r>
+        <w:t xml:space="preserve"> the limits of the Epoch of Reionization. </w:t>
       </w:r>
       <w:bookmarkStart w:id="0" w:name="_GoBack"/>
       <w:bookmarkEnd w:id="0"/>
     </w:p>
-    <w:p>
-      <w:pPr>
-        <w:rPr>
-          <w:rFonts w:asciiTheme="majorBidi" w:hAnsiTheme="majorBidi" w:cstheme="majorBidi"/>
-        </w:rPr>
-      </w:pPr>
-    </w:p>
-    <w:p/>
     <w:sectPr>
       <w:pgSz w:w="11906" w:h="16838"/>
       <w:pgMar w:top="1440" w:right="1440" w:bottom="1440" w:left="1440" w:header="708" w:footer="708" w:gutter="0"/>
@@ -531,97 +369,8 @@
 </file>
 
 <file path=word/numbering.xml><?xml version="1.0" encoding="utf-8"?>
-<w:numbering xmlns:wpc="http://schemas.microsoft.com/office/word/2010/wordprocessingCanvas" xmlns:mc="http://schemas.openxmlformats.org/markup-compatibility/2006" xmlns:o="urn:schemas-microsoft-com:office:office" xmlns:r="http://schemas.openxmlformats.org/officeDocument/2006/relationships" xmlns:m="http://schemas.openxmlformats.org/officeDocument/2006/math" xmlns:v="urn:schemas-microsoft-com:vml" xmlns:wp14="http://schemas.microsoft.com/office/word/2010/wordprocessingDrawing" xmlns:wp="http://schemas.openxmlformats.org/drawingml/2006/wordprocessingDrawing" xmlns:w10="urn:schemas-microsoft-com:office:word" xmlns:w="http://schemas.openxmlformats.org/wordprocessingml/2006/main" xmlns:w14="http://schemas.microsoft.com/office/word/2010/wordml" xmlns:wpg="http://schemas.microsoft.com/office/word/2010/wordprocessingGroup" xmlns:wpi="http://schemas.microsoft.com/office/word/2010/wordprocessingInk" xmlns:wne="http://schemas.microsoft.com/office/word/2006/wordml" xmlns:wps="http://schemas.microsoft.com/office/word/2010/wordprocessingShape" mc:Ignorable="w14 wp14">
+<w:numbering xmlns:ve="http://schemas.openxmlformats.org/markup-compatibility/2006" xmlns:o="urn:schemas-microsoft-com:office:office" xmlns:r="http://schemas.openxmlformats.org/officeDocument/2006/relationships" xmlns:m="http://schemas.openxmlformats.org/officeDocument/2006/math" xmlns:v="urn:schemas-microsoft-com:vml" xmlns:wp="http://schemas.openxmlformats.org/drawingml/2006/wordprocessingDrawing" xmlns:w10="urn:schemas-microsoft-com:office:word" xmlns:w="http://schemas.openxmlformats.org/wordprocessingml/2006/main" xmlns:wne="http://schemas.microsoft.com/office/word/2006/wordml">
   <w:abstractNum w:abstractNumId="0">
-    <w:nsid w:val="02885695"/>
-    <w:multiLevelType w:val="hybridMultilevel"/>
-    <w:tmpl w:val="2FD673C6"/>
-    <w:lvl w:ilvl="0" w:tplc="0809000F">
-      <w:start w:val="1"/>
-      <w:numFmt w:val="decimal"/>
-      <w:lvlText w:val="%1."/>
-      <w:lvlJc w:val="left"/>
-      <w:pPr>
-        <w:ind w:left="720" w:hanging="360"/>
-      </w:pPr>
-      <w:rPr>
-        <w:rFonts w:hint="default"/>
-      </w:rPr>
-    </w:lvl>
-    <w:lvl w:ilvl="1" w:tplc="08090019" w:tentative="1">
-      <w:start w:val="1"/>
-      <w:numFmt w:val="lowerLetter"/>
-      <w:lvlText w:val="%2."/>
-      <w:lvlJc w:val="left"/>
-      <w:pPr>
-        <w:ind w:left="1440" w:hanging="360"/>
-      </w:pPr>
-    </w:lvl>
-    <w:lvl w:ilvl="2" w:tplc="0809001B" w:tentative="1">
-      <w:start w:val="1"/>
-      <w:numFmt w:val="lowerRoman"/>
-      <w:lvlText w:val="%3."/>
-      <w:lvlJc w:val="right"/>
-      <w:pPr>
-        <w:ind w:left="2160" w:hanging="180"/>
-      </w:pPr>
-    </w:lvl>
-    <w:lvl w:ilvl="3" w:tplc="0809000F" w:tentative="1">
-      <w:start w:val="1"/>
-      <w:numFmt w:val="decimal"/>
-      <w:lvlText w:val="%4."/>
-      <w:lvlJc w:val="left"/>
-      <w:pPr>
-        <w:ind w:left="2880" w:hanging="360"/>
-      </w:pPr>
-    </w:lvl>
-    <w:lvl w:ilvl="4" w:tplc="08090019" w:tentative="1">
-      <w:start w:val="1"/>
-      <w:numFmt w:val="lowerLetter"/>
-      <w:lvlText w:val="%5."/>
-      <w:lvlJc w:val="left"/>
-      <w:pPr>
-        <w:ind w:left="3600" w:hanging="360"/>
-      </w:pPr>
-    </w:lvl>
-    <w:lvl w:ilvl="5" w:tplc="0809001B" w:tentative="1">
-      <w:start w:val="1"/>
-      <w:numFmt w:val="lowerRoman"/>
-      <w:lvlText w:val="%6."/>
-      <w:lvlJc w:val="right"/>
-      <w:pPr>
-        <w:ind w:left="4320" w:hanging="180"/>
-      </w:pPr>
-    </w:lvl>
-    <w:lvl w:ilvl="6" w:tplc="0809000F" w:tentative="1">
-      <w:start w:val="1"/>
-      <w:numFmt w:val="decimal"/>
-      <w:lvlText w:val="%7."/>
-      <w:lvlJc w:val="left"/>
-      <w:pPr>
-        <w:ind w:left="5040" w:hanging="360"/>
-      </w:pPr>
-    </w:lvl>
-    <w:lvl w:ilvl="7" w:tplc="08090019" w:tentative="1">
-      <w:start w:val="1"/>
-      <w:numFmt w:val="lowerLetter"/>
-      <w:lvlText w:val="%8."/>
-      <w:lvlJc w:val="left"/>
-      <w:pPr>
-        <w:ind w:left="5760" w:hanging="360"/>
-      </w:pPr>
-    </w:lvl>
-    <w:lvl w:ilvl="8" w:tplc="0809001B" w:tentative="1">
-      <w:start w:val="1"/>
-      <w:numFmt w:val="lowerRoman"/>
-      <w:lvlText w:val="%9."/>
-      <w:lvlJc w:val="right"/>
-      <w:pPr>
-        <w:ind w:left="6480" w:hanging="180"/>
-      </w:pPr>
-    </w:lvl>
-  </w:abstractNum>
-  <w:abstractNum w:abstractNumId="1">
     <w:nsid w:val="09F113F6"/>
     <w:multiLevelType w:val="hybridMultilevel"/>
     <w:tmpl w:val="0BE8488A"/>
@@ -734,7 +483,7 @@
       </w:rPr>
     </w:lvl>
   </w:abstractNum>
-  <w:abstractNum w:abstractNumId="2">
+  <w:abstractNum w:abstractNumId="1">
     <w:nsid w:val="44330A61"/>
     <w:multiLevelType w:val="hybridMultilevel"/>
     <w:tmpl w:val="AE66128C"/>
@@ -848,19 +597,223 @@
     </w:lvl>
   </w:abstractNum>
   <w:num w:numId="1">
-    <w:abstractNumId w:val="2"/>
+    <w:abstractNumId w:val="1"/>
   </w:num>
   <w:num w:numId="2">
-    <w:abstractNumId w:val="1"/>
-  </w:num>
-  <w:num w:numId="3">
     <w:abstractNumId w:val="0"/>
   </w:num>
 </w:numbering>
 </file>
 
 <file path=word/styles.xml><?xml version="1.0" encoding="utf-8"?>
-<w:styles xmlns:mc="http://schemas.openxmlformats.org/markup-compatibility/2006" xmlns:r="http://schemas.openxmlformats.org/officeDocument/2006/relationships" xmlns:w="http://schemas.openxmlformats.org/wordprocessingml/2006/main" xmlns:w14="http://schemas.microsoft.com/office/word/2010/wordml" mc:Ignorable="w14">
+<w:styles xmlns:r="http://schemas.openxmlformats.org/officeDocument/2006/relationships" xmlns:w="http://schemas.openxmlformats.org/wordprocessingml/2006/main">
+  <w:docDefaults>
+    <w:rPrDefault>
+      <w:rPr>
+        <w:rFonts w:asciiTheme="minorHAnsi" w:eastAsiaTheme="minorHAnsi" w:hAnsiTheme="minorHAnsi" w:cstheme="minorBidi"/>
+        <w:sz w:val="22"/>
+        <w:szCs w:val="22"/>
+        <w:lang w:val="en-GB" w:eastAsia="en-US" w:bidi="ar-SA"/>
+      </w:rPr>
+    </w:rPrDefault>
+    <w:pPrDefault>
+      <w:pPr>
+        <w:spacing w:after="200" w:line="276" w:lineRule="auto"/>
+      </w:pPr>
+    </w:pPrDefault>
+  </w:docDefaults>
+  <w:latentStyles w:defLockedState="0" w:defUIPriority="99" w:defSemiHidden="1" w:defUnhideWhenUsed="1" w:defQFormat="0" w:count="267">
+    <w:lsdException w:name="Normal" w:semiHidden="0" w:uiPriority="0" w:unhideWhenUsed="0" w:qFormat="1"/>
+    <w:lsdException w:name="heading 1" w:semiHidden="0" w:uiPriority="9" w:unhideWhenUsed="0" w:qFormat="1"/>
+    <w:lsdException w:name="heading 2" w:uiPriority="9" w:qFormat="1"/>
+    <w:lsdException w:name="heading 3" w:uiPriority="9" w:qFormat="1"/>
+    <w:lsdException w:name="heading 4" w:uiPriority="9" w:qFormat="1"/>
+    <w:lsdException w:name="heading 5" w:uiPriority="9" w:qFormat="1"/>
+    <w:lsdException w:name="heading 6" w:uiPriority="9" w:qFormat="1"/>
+    <w:lsdException w:name="heading 7" w:uiPriority="9" w:qFormat="1"/>
+    <w:lsdException w:name="heading 8" w:uiPriority="9" w:qFormat="1"/>
+    <w:lsdException w:name="heading 9" w:uiPriority="9" w:qFormat="1"/>
+    <w:lsdException w:name="toc 1" w:uiPriority="39"/>
+    <w:lsdException w:name="toc 2" w:uiPriority="39"/>
+    <w:lsdException w:name="toc 3" w:uiPriority="39"/>
+    <w:lsdException w:name="toc 4" w:uiPriority="39"/>
+    <w:lsdException w:name="toc 5" w:uiPriority="39"/>
+    <w:lsdException w:name="toc 6" w:uiPriority="39"/>
+    <w:lsdException w:name="toc 7" w:uiPriority="39"/>
+    <w:lsdException w:name="toc 8" w:uiPriority="39"/>
+    <w:lsdException w:name="toc 9" w:uiPriority="39"/>
+    <w:lsdException w:name="caption" w:uiPriority="35" w:qFormat="1"/>
+    <w:lsdException w:name="Title" w:semiHidden="0" w:uiPriority="10" w:unhideWhenUsed="0" w:qFormat="1"/>
+    <w:lsdException w:name="Default Paragraph Font" w:uiPriority="1"/>
+    <w:lsdException w:name="Subtitle" w:semiHidden="0" w:uiPriority="11" w:unhideWhenUsed="0" w:qFormat="1"/>
+    <w:lsdException w:name="Strong" w:semiHidden="0" w:uiPriority="22" w:unhideWhenUsed="0" w:qFormat="1"/>
+    <w:lsdException w:name="Emphasis" w:semiHidden="0" w:uiPriority="20" w:unhideWhenUsed="0" w:qFormat="1"/>
+    <w:lsdException w:name="Table Grid" w:semiHidden="0" w:uiPriority="59" w:unhideWhenUsed="0"/>
+    <w:lsdException w:name="Placeholder Text" w:unhideWhenUsed="0"/>
+    <w:lsdException w:name="No Spacing" w:semiHidden="0" w:uiPriority="1" w:unhideWhenUsed="0" w:qFormat="1"/>
+    <w:lsdException w:name="Light Shading" w:semiHidden="0" w:uiPriority="60" w:unhideWhenUsed="0"/>
+    <w:lsdException w:name="Light List" w:semiHidden="0" w:uiPriority="61" w:unhideWhenUsed="0"/>
+    <w:lsdException w:name="Light Grid" w:semiHidden="0" w:uiPriority="62" w:unhideWhenUsed="0"/>
+    <w:lsdException w:name="Medium Shading 1" w:semiHidden="0" w:uiPriority="63" w:unhideWhenUsed="0"/>
+    <w:lsdException w:name="Medium Shading 2" w:semiHidden="0" w:uiPriority="64" w:unhideWhenUsed="0"/>
+    <w:lsdException w:name="Medium List 1" w:semiHidden="0" w:uiPriority="65" w:unhideWhenUsed="0"/>
+    <w:lsdException w:name="Medium List 2" w:semiHidden="0" w:uiPriority="66" w:unhideWhenUsed="0"/>
+    <w:lsdException w:name="Medium Grid 1" w:semiHidden="0" w:uiPriority="67" w:unhideWhenUsed="0"/>
+    <w:lsdException w:name="Medium Grid 2" w:semiHidden="0" w:uiPriority="68" w:unhideWhenUsed="0"/>
+    <w:lsdException w:name="Medium Grid 3" w:semiHidden="0" w:uiPriority="69" w:unhideWhenUsed="0"/>
+    <w:lsdException w:name="Dark List" w:semiHidden="0" w:uiPriority="70" w:unhideWhenUsed="0"/>
+    <w:lsdException w:name="Colorful Shading" w:semiHidden="0" w:uiPriority="71" w:unhideWhenUsed="0"/>
+    <w:lsdException w:name="Colorful List" w:semiHidden="0" w:uiPriority="72" w:unhideWhenUsed="0"/>
+    <w:lsdException w:name="Colorful Grid" w:semiHidden="0" w:uiPriority="73" w:unhideWhenUsed="0"/>
+    <w:lsdException w:name="Light Shading Accent 1" w:semiHidden="0" w:uiPriority="60" w:unhideWhenUsed="0"/>
+    <w:lsdException w:name="Light List Accent 1" w:semiHidden="0" w:uiPriority="61" w:unhideWhenUsed="0"/>
+    <w:lsdException w:name="Light Grid Accent 1" w:semiHidden="0" w:uiPriority="62" w:unhideWhenUsed="0"/>
+    <w:lsdException w:name="Medium Shading 1 Accent 1" w:semiHidden="0" w:uiPriority="63" w:unhideWhenUsed="0"/>
+    <w:lsdException w:name="Medium Shading 2 Accent 1" w:semiHidden="0" w:uiPriority="64" w:unhideWhenUsed="0"/>
+    <w:lsdException w:name="Medium List 1 Accent 1" w:semiHidden="0" w:uiPriority="65" w:unhideWhenUsed="0"/>
+    <w:lsdException w:name="Revision" w:unhideWhenUsed="0"/>
+    <w:lsdException w:name="List Paragraph" w:semiHidden="0" w:uiPriority="34" w:unhideWhenUsed="0" w:qFormat="1"/>
+    <w:lsdException w:name="Quote" w:semiHidden="0" w:uiPriority="29" w:unhideWhenUsed="0" w:qFormat="1"/>
+    <w:lsdException w:name="Intense Quote" w:semiHidden="0" w:uiPriority="30" w:unhideWhenUsed="0" w:qFormat="1"/>
+    <w:lsdException w:name="Medium List 2 Accent 1" w:semiHidden="0" w:uiPriority="66" w:unhideWhenUsed="0"/>
+    <w:lsdException w:name="Medium Grid 1 Accent 1" w:semiHidden="0" w:uiPriority="67" w:unhideWhenUsed="0"/>
+    <w:lsdException w:name="Medium Grid 2 Accent 1" w:semiHidden="0" w:uiPriority="68" w:unhideWhenUsed="0"/>
+    <w:lsdException w:name="Medium Grid 3 Accent 1" w:semiHidden="0" w:uiPriority="69" w:unhideWhenUsed="0"/>
+    <w:lsdException w:name="Dark List Accent 1" w:semiHidden="0" w:uiPriority="70" w:unhideWhenUsed="0"/>
+    <w:lsdException w:name="Colorful Shading Accent 1" w:semiHidden="0" w:uiPriority="71" w:unhideWhenUsed="0"/>
+    <w:lsdException w:name="Colorful List Accent 1" w:semiHidden="0" w:uiPriority="72" w:unhideWhenUsed="0"/>
+    <w:lsdException w:name="Colorful Grid Accent 1" w:semiHidden="0" w:uiPriority="73" w:unhideWhenUsed="0"/>
+    <w:lsdException w:name="Light Shading Accent 2" w:semiHidden="0" w:uiPriority="60" w:unhideWhenUsed="0"/>
+    <w:lsdException w:name="Light List Accent 2" w:semiHidden="0" w:uiPriority="61" w:unhideWhenUsed="0"/>
+    <w:lsdException w:name="Light Grid Accent 2" w:semiHidden="0" w:uiPriority="62" w:unhideWhenUsed="0"/>
+    <w:lsdException w:name="Medium Shading 1 Accent 2" w:semiHidden="0" w:uiPriority="63" w:unhideWhenUsed="0"/>
+    <w:lsdException w:name="Medium Shading 2 Accent 2" w:semiHidden="0" w:uiPriority="64" w:unhideWhenUsed="0"/>
+    <w:lsdException w:name="Medium List 1 Accent 2" w:semiHidden="0" w:uiPriority="65" w:unhideWhenUsed="0"/>
+    <w:lsdException w:name="Medium List 2 Accent 2" w:semiHidden="0" w:uiPriority="66" w:unhideWhenUsed="0"/>
+    <w:lsdException w:name="Medium Grid 1 Accent 2" w:semiHidden="0" w:uiPriority="67" w:unhideWhenUsed="0"/>
+    <w:lsdException w:name="Medium Grid 2 Accent 2" w:semiHidden="0" w:uiPriority="68" w:unhideWhenUsed="0"/>
+    <w:lsdException w:name="Medium Grid 3 Accent 2" w:semiHidden="0" w:uiPriority="69" w:unhideWhenUsed="0"/>
+    <w:lsdException w:name="Dark List Accent 2" w:semiHidden="0" w:uiPriority="70" w:unhideWhenUsed="0"/>
+    <w:lsdException w:name="Colorful Shading Accent 2" w:semiHidden="0" w:uiPriority="71" w:unhideWhenUsed="0"/>
+    <w:lsdException w:name="Colorful List Accent 2" w:semiHidden="0" w:uiPriority="72" w:unhideWhenUsed="0"/>
+    <w:lsdException w:name="Colorful Grid Accent 2" w:semiHidden="0" w:uiPriority="73" w:unhideWhenUsed="0"/>
+    <w:lsdException w:name="Light Shading Accent 3" w:semiHidden="0" w:uiPriority="60" w:unhideWhenUsed="0"/>
+    <w:lsdException w:name="Light List Accent 3" w:semiHidden="0" w:uiPriority="61" w:unhideWhenUsed="0"/>
+    <w:lsdException w:name="Light Grid Accent 3" w:semiHidden="0" w:uiPriority="62" w:unhideWhenUsed="0"/>
+    <w:lsdException w:name="Medium Shading 1 Accent 3" w:semiHidden="0" w:uiPriority="63" w:unhideWhenUsed="0"/>
+    <w:lsdException w:name="Medium Shading 2 Accent 3" w:semiHidden="0" w:uiPriority="64" w:unhideWhenUsed="0"/>
+    <w:lsdException w:name="Medium List 1 Accent 3" w:semiHidden="0" w:uiPriority="65" w:unhideWhenUsed="0"/>
+    <w:lsdException w:name="Medium List 2 Accent 3" w:semiHidden="0" w:uiPriority="66" w:unhideWhenUsed="0"/>
+    <w:lsdException w:name="Medium Grid 1 Accent 3" w:semiHidden="0" w:uiPriority="67" w:unhideWhenUsed="0"/>
+    <w:lsdException w:name="Medium Grid 2 Accent 3" w:semiHidden="0" w:uiPriority="68" w:unhideWhenUsed="0"/>
+    <w:lsdException w:name="Medium Grid 3 Accent 3" w:semiHidden="0" w:uiPriority="69" w:unhideWhenUsed="0"/>
+    <w:lsdException w:name="Dark List Accent 3" w:semiHidden="0" w:uiPriority="70" w:unhideWhenUsed="0"/>
+    <w:lsdException w:name="Colorful Shading Accent 3" w:semiHidden="0" w:uiPriority="71" w:unhideWhenUsed="0"/>
+    <w:lsdException w:name="Colorful List Accent 3" w:semiHidden="0" w:uiPriority="72" w:unhideWhenUsed="0"/>
+    <w:lsdException w:name="Colorful Grid Accent 3" w:semiHidden="0" w:uiPriority="73" w:unhideWhenUsed="0"/>
+    <w:lsdException w:name="Light Shading Accent 4" w:semiHidden="0" w:uiPriority="60" w:unhideWhenUsed="0"/>
+    <w:lsdException w:name="Light List Accent 4" w:semiHidden="0" w:uiPriority="61" w:unhideWhenUsed="0"/>
+    <w:lsdException w:name="Light Grid Accent 4" w:semiHidden="0" w:uiPriority="62" w:unhideWhenUsed="0"/>
+    <w:lsdException w:name="Medium Shading 1 Accent 4" w:semiHidden="0" w:uiPriority="63" w:unhideWhenUsed="0"/>
+    <w:lsdException w:name="Medium Shading 2 Accent 4" w:semiHidden="0" w:uiPriority="64" w:unhideWhenUsed="0"/>
+    <w:lsdException w:name="Medium List 1 Accent 4" w:semiHidden="0" w:uiPriority="65" w:unhideWhenUsed="0"/>
+    <w:lsdException w:name="Medium List 2 Accent 4" w:semiHidden="0" w:uiPriority="66" w:unhideWhenUsed="0"/>
+    <w:lsdException w:name="Medium Grid 1 Accent 4" w:semiHidden="0" w:uiPriority="67" w:unhideWhenUsed="0"/>
+    <w:lsdException w:name="Medium Grid 2 Accent 4" w:semiHidden="0" w:uiPriority="68" w:unhideWhenUsed="0"/>
+    <w:lsdException w:name="Medium Grid 3 Accent 4" w:semiHidden="0" w:uiPriority="69" w:unhideWhenUsed="0"/>
+    <w:lsdException w:name="Dark List Accent 4" w:semiHidden="0" w:uiPriority="70" w:unhideWhenUsed="0"/>
+    <w:lsdException w:name="Colorful Shading Accent 4" w:semiHidden="0" w:uiPriority="71" w:unhideWhenUsed="0"/>
+    <w:lsdException w:name="Colorful List Accent 4" w:semiHidden="0" w:uiPriority="72" w:unhideWhenUsed="0"/>
+    <w:lsdException w:name="Colorful Grid Accent 4" w:semiHidden="0" w:uiPriority="73" w:unhideWhenUsed="0"/>
+    <w:lsdException w:name="Light Shading Accent 5" w:semiHidden="0" w:uiPriority="60" w:unhideWhenUsed="0"/>
+    <w:lsdException w:name="Light List Accent 5" w:semiHidden="0" w:uiPriority="61" w:unhideWhenUsed="0"/>
+    <w:lsdException w:name="Light Grid Accent 5" w:semiHidden="0" w:uiPriority="62" w:unhideWhenUsed="0"/>
+    <w:lsdException w:name="Medium Shading 1 Accent 5" w:semiHidden="0" w:uiPriority="63" w:unhideWhenUsed="0"/>
+    <w:lsdException w:name="Medium Shading 2 Accent 5" w:semiHidden="0" w:uiPriority="64" w:unhideWhenUsed="0"/>
+    <w:lsdException w:name="Medium List 1 Accent 5" w:semiHidden="0" w:uiPriority="65" w:unhideWhenUsed="0"/>
+    <w:lsdException w:name="Medium List 2 Accent 5" w:semiHidden="0" w:uiPriority="66" w:unhideWhenUsed="0"/>
+    <w:lsdException w:name="Medium Grid 1 Accent 5" w:semiHidden="0" w:uiPriority="67" w:unhideWhenUsed="0"/>
+    <w:lsdException w:name="Medium Grid 2 Accent 5" w:semiHidden="0" w:uiPriority="68" w:unhideWhenUsed="0"/>
+    <w:lsdException w:name="Medium Grid 3 Accent 5" w:semiHidden="0" w:uiPriority="69" w:unhideWhenUsed="0"/>
+    <w:lsdException w:name="Dark List Accent 5" w:semiHidden="0" w:uiPriority="70" w:unhideWhenUsed="0"/>
+    <w:lsdException w:name="Colorful Shading Accent 5" w:semiHidden="0" w:uiPriority="71" w:unhideWhenUsed="0"/>
+    <w:lsdException w:name="Colorful List Accent 5" w:semiHidden="0" w:uiPriority="72" w:unhideWhenUsed="0"/>
+    <w:lsdException w:name="Colorful Grid Accent 5" w:semiHidden="0" w:uiPriority="73" w:unhideWhenUsed="0"/>
+    <w:lsdException w:name="Light Shading Accent 6" w:semiHidden="0" w:uiPriority="60" w:unhideWhenUsed="0"/>
+    <w:lsdException w:name="Light List Accent 6" w:semiHidden="0" w:uiPriority="61" w:unhideWhenUsed="0"/>
+    <w:lsdException w:name="Light Grid Accent 6" w:semiHidden="0" w:uiPriority="62" w:unhideWhenUsed="0"/>
+    <w:lsdException w:name="Medium Shading 1 Accent 6" w:semiHidden="0" w:uiPriority="63" w:unhideWhenUsed="0"/>
+    <w:lsdException w:name="Medium Shading 2 Accent 6" w:semiHidden="0" w:uiPriority="64" w:unhideWhenUsed="0"/>
+    <w:lsdException w:name="Medium List 1 Accent 6" w:semiHidden="0" w:uiPriority="65" w:unhideWhenUsed="0"/>
+    <w:lsdException w:name="Medium List 2 Accent 6" w:semiHidden="0" w:uiPriority="66" w:unhideWhenUsed="0"/>
+    <w:lsdException w:name="Medium Grid 1 Accent 6" w:semiHidden="0" w:uiPriority="67" w:unhideWhenUsed="0"/>
+    <w:lsdException w:name="Medium Grid 2 Accent 6" w:semiHidden="0" w:uiPriority="68" w:unhideWhenUsed="0"/>
+    <w:lsdException w:name="Medium Grid 3 Accent 6" w:semiHidden="0" w:uiPriority="69" w:unhideWhenUsed="0"/>
+    <w:lsdException w:name="Dark List Accent 6" w:semiHidden="0" w:uiPriority="70" w:unhideWhenUsed="0"/>
+    <w:lsdException w:name="Colorful Shading Accent 6" w:semiHidden="0" w:uiPriority="71" w:unhideWhenUsed="0"/>
+    <w:lsdException w:name="Colorful List Accent 6" w:semiHidden="0" w:uiPriority="72" w:unhideWhenUsed="0"/>
+    <w:lsdException w:name="Colorful Grid Accent 6" w:semiHidden="0" w:uiPriority="73" w:unhideWhenUsed="0"/>
+    <w:lsdException w:name="Subtle Emphasis" w:semiHidden="0" w:uiPriority="19" w:unhideWhenUsed="0" w:qFormat="1"/>
+    <w:lsdException w:name="Intense Emphasis" w:semiHidden="0" w:uiPriority="21" w:unhideWhenUsed="0" w:qFormat="1"/>
+    <w:lsdException w:name="Subtle Reference" w:semiHidden="0" w:uiPriority="31" w:unhideWhenUsed="0" w:qFormat="1"/>
+    <w:lsdException w:name="Intense Reference" w:semiHidden="0" w:uiPriority="32" w:unhideWhenUsed="0" w:qFormat="1"/>
+    <w:lsdException w:name="Book Title" w:semiHidden="0" w:uiPriority="33" w:unhideWhenUsed="0" w:qFormat="1"/>
+    <w:lsdException w:name="Bibliography" w:uiPriority="37"/>
+    <w:lsdException w:name="TOC Heading" w:uiPriority="39" w:qFormat="1"/>
+  </w:latentStyles>
+  <w:style w:type="paragraph" w:default="1" w:styleId="Normal">
+    <w:name w:val="Normal"/>
+    <w:qFormat/>
+    <w:rsid w:val="00F878BE"/>
+  </w:style>
+  <w:style w:type="character" w:default="1" w:styleId="DefaultParagraphFont">
+    <w:name w:val="Default Paragraph Font"/>
+    <w:uiPriority w:val="1"/>
+    <w:semiHidden/>
+    <w:unhideWhenUsed/>
+  </w:style>
+  <w:style w:type="table" w:default="1" w:styleId="TableNormal">
+    <w:name w:val="Normal Table"/>
+    <w:uiPriority w:val="99"/>
+    <w:semiHidden/>
+    <w:unhideWhenUsed/>
+    <w:qFormat/>
+    <w:tblPr>
+      <w:tblInd w:w="0" w:type="dxa"/>
+      <w:tblCellMar>
+        <w:top w:w="0" w:type="dxa"/>
+        <w:left w:w="108" w:type="dxa"/>
+        <w:bottom w:w="0" w:type="dxa"/>
+        <w:right w:w="108" w:type="dxa"/>
+      </w:tblCellMar>
+    </w:tblPr>
+  </w:style>
+  <w:style w:type="numbering" w:default="1" w:styleId="NoList">
+    <w:name w:val="No List"/>
+    <w:uiPriority w:val="99"/>
+    <w:semiHidden/>
+    <w:unhideWhenUsed/>
+  </w:style>
+  <w:style w:type="paragraph" w:styleId="ListParagraph">
+    <w:name w:val="List Paragraph"/>
+    <w:basedOn w:val="Normal"/>
+    <w:uiPriority w:val="34"/>
+    <w:qFormat/>
+    <w:rsid w:val="00CC6881"/>
+    <w:pPr>
+      <w:ind w:left="720"/>
+      <w:contextualSpacing/>
+    </w:pPr>
+    <w:rPr>
+      <w:rFonts w:eastAsiaTheme="minorEastAsia"/>
+      <w:lang w:eastAsia="zh-CN"/>
+    </w:rPr>
+  </w:style>
+</w:styles>
+</file>
+
+<file path=word/stylesWithEffects.xml><?xml version="1.0" encoding="utf-8"?>
+<w:styles xmlns:wpc="http://schemas.microsoft.com/office/word/2010/wordprocessingCanvas" xmlns:mc="http://schemas.openxmlformats.org/markup-compatibility/2006" xmlns:o="urn:schemas-microsoft-com:office:office" xmlns:r="http://schemas.openxmlformats.org/officeDocument/2006/relationships" xmlns:m="http://schemas.openxmlformats.org/officeDocument/2006/math" xmlns:v="urn:schemas-microsoft-com:vml" xmlns:wp14="http://schemas.microsoft.com/office/word/2010/wordprocessingDrawing" xmlns:wp="http://schemas.openxmlformats.org/drawingml/2006/wordprocessingDrawing" xmlns:w10="urn:schemas-microsoft-com:office:word" xmlns:w="http://schemas.openxmlformats.org/wordprocessingml/2006/main" xmlns:w14="http://schemas.microsoft.com/office/word/2010/wordml" xmlns:wpg="http://schemas.microsoft.com/office/word/2010/wordprocessingGroup" xmlns:wpi="http://schemas.microsoft.com/office/word/2010/wordprocessingInk" xmlns:wne="http://schemas.microsoft.com/office/word/2006/wordml" xmlns:wps="http://schemas.microsoft.com/office/word/2010/wordprocessingShape" mc:Ignorable="w14 wp14">
   <w:docDefaults>
     <w:rPrDefault>
       <w:rPr>
@@ -1045,218 +998,6 @@
     <w:uiPriority w:val="99"/>
     <w:semiHidden/>
     <w:unhideWhenUsed/>
-  </w:style>
-  <w:style w:type="paragraph" w:styleId="ListParagraph">
-    <w:name w:val="List Paragraph"/>
-    <w:basedOn w:val="Normal"/>
-    <w:uiPriority w:val="34"/>
-    <w:qFormat/>
-    <w:rsid w:val="00CC6881"/>
-    <w:pPr>
-      <w:ind w:left="720"/>
-      <w:contextualSpacing/>
-    </w:pPr>
-  </w:style>
-</w:styles>
-</file>
-
-<file path=word/stylesWithEffects.xml><?xml version="1.0" encoding="utf-8"?>
-<w:styles xmlns:wpc="http://schemas.microsoft.com/office/word/2010/wordprocessingCanvas" xmlns:mc="http://schemas.openxmlformats.org/markup-compatibility/2006" xmlns:o="urn:schemas-microsoft-com:office:office" xmlns:r="http://schemas.openxmlformats.org/officeDocument/2006/relationships" xmlns:m="http://schemas.openxmlformats.org/officeDocument/2006/math" xmlns:v="urn:schemas-microsoft-com:vml" xmlns:wp14="http://schemas.microsoft.com/office/word/2010/wordprocessingDrawing" xmlns:wp="http://schemas.openxmlformats.org/drawingml/2006/wordprocessingDrawing" xmlns:w10="urn:schemas-microsoft-com:office:word" xmlns:w="http://schemas.openxmlformats.org/wordprocessingml/2006/main" xmlns:w14="http://schemas.microsoft.com/office/word/2010/wordml" xmlns:wpg="http://schemas.microsoft.com/office/word/2010/wordprocessingGroup" xmlns:wpi="http://schemas.microsoft.com/office/word/2010/wordprocessingInk" xmlns:wne="http://schemas.microsoft.com/office/word/2006/wordml" xmlns:wps="http://schemas.microsoft.com/office/word/2010/wordprocessingShape" mc:Ignorable="w14 wp14">
-  <w:docDefaults>
-    <w:rPrDefault>
-      <w:rPr>
-        <w:rFonts w:asciiTheme="minorHAnsi" w:eastAsiaTheme="minorEastAsia" w:hAnsiTheme="minorHAnsi" w:cstheme="minorBidi"/>
-        <w:sz w:val="22"/>
-        <w:szCs w:val="22"/>
-        <w:lang w:val="en-GB" w:eastAsia="zh-CN" w:bidi="ar-SA"/>
-      </w:rPr>
-    </w:rPrDefault>
-    <w:pPrDefault>
-      <w:pPr>
-        <w:spacing w:after="200" w:line="276" w:lineRule="auto"/>
-      </w:pPr>
-    </w:pPrDefault>
-  </w:docDefaults>
-  <w:latentStyles w:defLockedState="0" w:defUIPriority="99" w:defSemiHidden="1" w:defUnhideWhenUsed="1" w:defQFormat="0" w:count="267">
-    <w:lsdException w:name="Normal" w:semiHidden="0" w:uiPriority="0" w:unhideWhenUsed="0" w:qFormat="1"/>
-    <w:lsdException w:name="heading 1" w:semiHidden="0" w:uiPriority="9" w:unhideWhenUsed="0" w:qFormat="1"/>
-    <w:lsdException w:name="heading 2" w:uiPriority="9" w:qFormat="1"/>
-    <w:lsdException w:name="heading 3" w:uiPriority="9" w:qFormat="1"/>
-    <w:lsdException w:name="heading 4" w:uiPriority="9" w:qFormat="1"/>
-    <w:lsdException w:name="heading 5" w:uiPriority="9" w:qFormat="1"/>
-    <w:lsdException w:name="heading 6" w:uiPriority="9" w:qFormat="1"/>
-    <w:lsdException w:name="heading 7" w:uiPriority="9" w:qFormat="1"/>
-    <w:lsdException w:name="heading 8" w:uiPriority="9" w:qFormat="1"/>
-    <w:lsdException w:name="heading 9" w:uiPriority="9" w:qFormat="1"/>
-    <w:lsdException w:name="toc 1" w:uiPriority="39"/>
-    <w:lsdException w:name="toc 2" w:uiPriority="39"/>
-    <w:lsdException w:name="toc 3" w:uiPriority="39"/>
-    <w:lsdException w:name="toc 4" w:uiPriority="39"/>
-    <w:lsdException w:name="toc 5" w:uiPriority="39"/>
-    <w:lsdException w:name="toc 6" w:uiPriority="39"/>
-    <w:lsdException w:name="toc 7" w:uiPriority="39"/>
-    <w:lsdException w:name="toc 8" w:uiPriority="39"/>
-    <w:lsdException w:name="toc 9" w:uiPriority="39"/>
-    <w:lsdException w:name="caption" w:uiPriority="35" w:qFormat="1"/>
-    <w:lsdException w:name="Title" w:semiHidden="0" w:uiPriority="10" w:unhideWhenUsed="0" w:qFormat="1"/>
-    <w:lsdException w:name="Default Paragraph Font" w:uiPriority="1"/>
-    <w:lsdException w:name="Subtitle" w:semiHidden="0" w:uiPriority="11" w:unhideWhenUsed="0" w:qFormat="1"/>
-    <w:lsdException w:name="Strong" w:semiHidden="0" w:uiPriority="22" w:unhideWhenUsed="0" w:qFormat="1"/>
-    <w:lsdException w:name="Emphasis" w:semiHidden="0" w:uiPriority="20" w:unhideWhenUsed="0" w:qFormat="1"/>
-    <w:lsdException w:name="Table Grid" w:semiHidden="0" w:uiPriority="59" w:unhideWhenUsed="0"/>
-    <w:lsdException w:name="Placeholder Text" w:unhideWhenUsed="0"/>
-    <w:lsdException w:name="No Spacing" w:semiHidden="0" w:uiPriority="1" w:unhideWhenUsed="0" w:qFormat="1"/>
-    <w:lsdException w:name="Light Shading" w:semiHidden="0" w:uiPriority="60" w:unhideWhenUsed="0"/>
-    <w:lsdException w:name="Light List" w:semiHidden="0" w:uiPriority="61" w:unhideWhenUsed="0"/>
-    <w:lsdException w:name="Light Grid" w:semiHidden="0" w:uiPriority="62" w:unhideWhenUsed="0"/>
-    <w:lsdException w:name="Medium Shading 1" w:semiHidden="0" w:uiPriority="63" w:unhideWhenUsed="0"/>
-    <w:lsdException w:name="Medium Shading 2" w:semiHidden="0" w:uiPriority="64" w:unhideWhenUsed="0"/>
-    <w:lsdException w:name="Medium List 1" w:semiHidden="0" w:uiPriority="65" w:unhideWhenUsed="0"/>
-    <w:lsdException w:name="Medium List 2" w:semiHidden="0" w:uiPriority="66" w:unhideWhenUsed="0"/>
-    <w:lsdException w:name="Medium Grid 1" w:semiHidden="0" w:uiPriority="67" w:unhideWhenUsed="0"/>
-    <w:lsdException w:name="Medium Grid 2" w:semiHidden="0" w:uiPriority="68" w:unhideWhenUsed="0"/>
-    <w:lsdException w:name="Medium Grid 3" w:semiHidden="0" w:uiPriority="69" w:unhideWhenUsed="0"/>
-    <w:lsdException w:name="Dark List" w:semiHidden="0" w:uiPriority="70" w:unhideWhenUsed="0"/>
-    <w:lsdException w:name="Colorful Shading" w:semiHidden="0" w:uiPriority="71" w:unhideWhenUsed="0"/>
-    <w:lsdException w:name="Colorful List" w:semiHidden="0" w:uiPriority="72" w:unhideWhenUsed="0"/>
-    <w:lsdException w:name="Colorful Grid" w:semiHidden="0" w:uiPriority="73" w:unhideWhenUsed="0"/>
-    <w:lsdException w:name="Light Shading Accent 1" w:semiHidden="0" w:uiPriority="60" w:unhideWhenUsed="0"/>
-    <w:lsdException w:name="Light List Accent 1" w:semiHidden="0" w:uiPriority="61" w:unhideWhenUsed="0"/>
-    <w:lsdException w:name="Light Grid Accent 1" w:semiHidden="0" w:uiPriority="62" w:unhideWhenUsed="0"/>
-    <w:lsdException w:name="Medium Shading 1 Accent 1" w:semiHidden="0" w:uiPriority="63" w:unhideWhenUsed="0"/>
-    <w:lsdException w:name="Medium Shading 2 Accent 1" w:semiHidden="0" w:uiPriority="64" w:unhideWhenUsed="0"/>
-    <w:lsdException w:name="Medium List 1 Accent 1" w:semiHidden="0" w:uiPriority="65" w:unhideWhenUsed="0"/>
-    <w:lsdException w:name="Revision" w:unhideWhenUsed="0"/>
-    <w:lsdException w:name="List Paragraph" w:semiHidden="0" w:uiPriority="34" w:unhideWhenUsed="0" w:qFormat="1"/>
-    <w:lsdException w:name="Quote" w:semiHidden="0" w:uiPriority="29" w:unhideWhenUsed="0" w:qFormat="1"/>
-    <w:lsdException w:name="Intense Quote" w:semiHidden="0" w:uiPriority="30" w:unhideWhenUsed="0" w:qFormat="1"/>
-    <w:lsdException w:name="Medium List 2 Accent 1" w:semiHidden="0" w:uiPriority="66" w:unhideWhenUsed="0"/>
-    <w:lsdException w:name="Medium Grid 1 Accent 1" w:semiHidden="0" w:uiPriority="67" w:unhideWhenUsed="0"/>
-    <w:lsdException w:name="Medium Grid 2 Accent 1" w:semiHidden="0" w:uiPriority="68" w:unhideWhenUsed="0"/>
-    <w:lsdException w:name="Medium Grid 3 Accent 1" w:semiHidden="0" w:uiPriority="69" w:unhideWhenUsed="0"/>
-    <w:lsdException w:name="Dark List Accent 1" w:semiHidden="0" w:uiPriority="70" w:unhideWhenUsed="0"/>
-    <w:lsdException w:name="Colorful Shading Accent 1" w:semiHidden="0" w:uiPriority="71" w:unhideWhenUsed="0"/>
-    <w:lsdException w:name="Colorful List Accent 1" w:semiHidden="0" w:uiPriority="72" w:unhideWhenUsed="0"/>
-    <w:lsdException w:name="Colorful Grid Accent 1" w:semiHidden="0" w:uiPriority="73" w:unhideWhenUsed="0"/>
-    <w:lsdException w:name="Light Shading Accent 2" w:semiHidden="0" w:uiPriority="60" w:unhideWhenUsed="0"/>
-    <w:lsdException w:name="Light List Accent 2" w:semiHidden="0" w:uiPriority="61" w:unhideWhenUsed="0"/>
-    <w:lsdException w:name="Light Grid Accent 2" w:semiHidden="0" w:uiPriority="62" w:unhideWhenUsed="0"/>
-    <w:lsdException w:name="Medium Shading 1 Accent 2" w:semiHidden="0" w:uiPriority="63" w:unhideWhenUsed="0"/>
-    <w:lsdException w:name="Medium Shading 2 Accent 2" w:semiHidden="0" w:uiPriority="64" w:unhideWhenUsed="0"/>
-    <w:lsdException w:name="Medium List 1 Accent 2" w:semiHidden="0" w:uiPriority="65" w:unhideWhenUsed="0"/>
-    <w:lsdException w:name="Medium List 2 Accent 2" w:semiHidden="0" w:uiPriority="66" w:unhideWhenUsed="0"/>
-    <w:lsdException w:name="Medium Grid 1 Accent 2" w:semiHidden="0" w:uiPriority="67" w:unhideWhenUsed="0"/>
-    <w:lsdException w:name="Medium Grid 2 Accent 2" w:semiHidden="0" w:uiPriority="68" w:unhideWhenUsed="0"/>
-    <w:lsdException w:name="Medium Grid 3 Accent 2" w:semiHidden="0" w:uiPriority="69" w:unhideWhenUsed="0"/>
-    <w:lsdException w:name="Dark List Accent 2" w:semiHidden="0" w:uiPriority="70" w:unhideWhenUsed="0"/>
-    <w:lsdException w:name="Colorful Shading Accent 2" w:semiHidden="0" w:uiPriority="71" w:unhideWhenUsed="0"/>
-    <w:lsdException w:name="Colorful List Accent 2" w:semiHidden="0" w:uiPriority="72" w:unhideWhenUsed="0"/>
-    <w:lsdException w:name="Colorful Grid Accent 2" w:semiHidden="0" w:uiPriority="73" w:unhideWhenUsed="0"/>
-    <w:lsdException w:name="Light Shading Accent 3" w:semiHidden="0" w:uiPriority="60" w:unhideWhenUsed="0"/>
-    <w:lsdException w:name="Light List Accent 3" w:semiHidden="0" w:uiPriority="61" w:unhideWhenUsed="0"/>
-    <w:lsdException w:name="Light Grid Accent 3" w:semiHidden="0" w:uiPriority="62" w:unhideWhenUsed="0"/>
-    <w:lsdException w:name="Medium Shading 1 Accent 3" w:semiHidden="0" w:uiPriority="63" w:unhideWhenUsed="0"/>
-    <w:lsdException w:name="Medium Shading 2 Accent 3" w:semiHidden="0" w:uiPriority="64" w:unhideWhenUsed="0"/>
-    <w:lsdException w:name="Medium List 1 Accent 3" w:semiHidden="0" w:uiPriority="65" w:unhideWhenUsed="0"/>
-    <w:lsdException w:name="Medium List 2 Accent 3" w:semiHidden="0" w:uiPriority="66" w:unhideWhenUsed="0"/>
-    <w:lsdException w:name="Medium Grid 1 Accent 3" w:semiHidden="0" w:uiPriority="67" w:unhideWhenUsed="0"/>
-    <w:lsdException w:name="Medium Grid 2 Accent 3" w:semiHidden="0" w:uiPriority="68" w:unhideWhenUsed="0"/>
-    <w:lsdException w:name="Medium Grid 3 Accent 3" w:semiHidden="0" w:uiPriority="69" w:unhideWhenUsed="0"/>
-    <w:lsdException w:name="Dark List Accent 3" w:semiHidden="0" w:uiPriority="70" w:unhideWhenUsed="0"/>
-    <w:lsdException w:name="Colorful Shading Accent 3" w:semiHidden="0" w:uiPriority="71" w:unhideWhenUsed="0"/>
-    <w:lsdException w:name="Colorful List Accent 3" w:semiHidden="0" w:uiPriority="72" w:unhideWhenUsed="0"/>
-    <w:lsdException w:name="Colorful Grid Accent 3" w:semiHidden="0" w:uiPriority="73" w:unhideWhenUsed="0"/>
-    <w:lsdException w:name="Light Shading Accent 4" w:semiHidden="0" w:uiPriority="60" w:unhideWhenUsed="0"/>
-    <w:lsdException w:name="Light List Accent 4" w:semiHidden="0" w:uiPriority="61" w:unhideWhenUsed="0"/>
-    <w:lsdException w:name="Light Grid Accent 4" w:semiHidden="0" w:uiPriority="62" w:unhideWhenUsed="0"/>
-    <w:lsdException w:name="Medium Shading 1 Accent 4" w:semiHidden="0" w:uiPriority="63" w:unhideWhenUsed="0"/>
-    <w:lsdException w:name="Medium Shading 2 Accent 4" w:semiHidden="0" w:uiPriority="64" w:unhideWhenUsed="0"/>
-    <w:lsdException w:name="Medium List 1 Accent 4" w:semiHidden="0" w:uiPriority="65" w:unhideWhenUsed="0"/>
-    <w:lsdException w:name="Medium List 2 Accent 4" w:semiHidden="0" w:uiPriority="66" w:unhideWhenUsed="0"/>
-    <w:lsdException w:name="Medium Grid 1 Accent 4" w:semiHidden="0" w:uiPriority="67" w:unhideWhenUsed="0"/>
-    <w:lsdException w:name="Medium Grid 2 Accent 4" w:semiHidden="0" w:uiPriority="68" w:unhideWhenUsed="0"/>
-    <w:lsdException w:name="Medium Grid 3 Accent 4" w:semiHidden="0" w:uiPriority="69" w:unhideWhenUsed="0"/>
-    <w:lsdException w:name="Dark List Accent 4" w:semiHidden="0" w:uiPriority="70" w:unhideWhenUsed="0"/>
-    <w:lsdException w:name="Colorful Shading Accent 4" w:semiHidden="0" w:uiPriority="71" w:unhideWhenUsed="0"/>
-    <w:lsdException w:name="Colorful List Accent 4" w:semiHidden="0" w:uiPriority="72" w:unhideWhenUsed="0"/>
-    <w:lsdException w:name="Colorful Grid Accent 4" w:semiHidden="0" w:uiPriority="73" w:unhideWhenUsed="0"/>
-    <w:lsdException w:name="Light Shading Accent 5" w:semiHidden="0" w:uiPriority="60" w:unhideWhenUsed="0"/>
-    <w:lsdException w:name="Light List Accent 5" w:semiHidden="0" w:uiPriority="61" w:unhideWhenUsed="0"/>
-    <w:lsdException w:name="Light Grid Accent 5" w:semiHidden="0" w:uiPriority="62" w:unhideWhenUsed="0"/>
-    <w:lsdException w:name="Medium Shading 1 Accent 5" w:semiHidden="0" w:uiPriority="63" w:unhideWhenUsed="0"/>
-    <w:lsdException w:name="Medium Shading 2 Accent 5" w:semiHidden="0" w:uiPriority="64" w:unhideWhenUsed="0"/>
-    <w:lsdException w:name="Medium List 1 Accent 5" w:semiHidden="0" w:uiPriority="65" w:unhideWhenUsed="0"/>
-    <w:lsdException w:name="Medium List 2 Accent 5" w:semiHidden="0" w:uiPriority="66" w:unhideWhenUsed="0"/>
-    <w:lsdException w:name="Medium Grid 1 Accent 5" w:semiHidden="0" w:uiPriority="67" w:unhideWhenUsed="0"/>
-    <w:lsdException w:name="Medium Grid 2 Accent 5" w:semiHidden="0" w:uiPriority="68" w:unhideWhenUsed="0"/>
-    <w:lsdException w:name="Medium Grid 3 Accent 5" w:semiHidden="0" w:uiPriority="69" w:unhideWhenUsed="0"/>
-    <w:lsdException w:name="Dark List Accent 5" w:semiHidden="0" w:uiPriority="70" w:unhideWhenUsed="0"/>
-    <w:lsdException w:name="Colorful Shading Accent 5" w:semiHidden="0" w:uiPriority="71" w:unhideWhenUsed="0"/>
-    <w:lsdException w:name="Colorful List Accent 5" w:semiHidden="0" w:uiPriority="72" w:unhideWhenUsed="0"/>
-    <w:lsdException w:name="Colorful Grid Accent 5" w:semiHidden="0" w:uiPriority="73" w:unhideWhenUsed="0"/>
-    <w:lsdException w:name="Light Shading Accent 6" w:semiHidden="0" w:uiPriority="60" w:unhideWhenUsed="0"/>
-    <w:lsdException w:name="Light List Accent 6" w:semiHidden="0" w:uiPriority="61" w:unhideWhenUsed="0"/>
-    <w:lsdException w:name="Light Grid Accent 6" w:semiHidden="0" w:uiPriority="62" w:unhideWhenUsed="0"/>
-    <w:lsdException w:name="Medium Shading 1 Accent 6" w:semiHidden="0" w:uiPriority="63" w:unhideWhenUsed="0"/>
-    <w:lsdException w:name="Medium Shading 2 Accent 6" w:semiHidden="0" w:uiPriority="64" w:unhideWhenUsed="0"/>
-    <w:lsdException w:name="Medium List 1 Accent 6" w:semiHidden="0" w:uiPriority="65" w:unhideWhenUsed="0"/>
-    <w:lsdException w:name="Medium List 2 Accent 6" w:semiHidden="0" w:uiPriority="66" w:unhideWhenUsed="0"/>
-    <w:lsdException w:name="Medium Grid 1 Accent 6" w:semiHidden="0" w:uiPriority="67" w:unhideWhenUsed="0"/>
-    <w:lsdException w:name="Medium Grid 2 Accent 6" w:semiHidden="0" w:uiPriority="68" w:unhideWhenUsed="0"/>
-    <w:lsdException w:name="Medium Grid 3 Accent 6" w:semiHidden="0" w:uiPriority="69" w:unhideWhenUsed="0"/>
-    <w:lsdException w:name="Dark List Accent 6" w:semiHidden="0" w:uiPriority="70" w:unhideWhenUsed="0"/>
-    <w:lsdException w:name="Colorful Shading Accent 6" w:semiHidden="0" w:uiPriority="71" w:unhideWhenUsed="0"/>
-    <w:lsdException w:name="Colorful List Accent 6" w:semiHidden="0" w:uiPriority="72" w:unhideWhenUsed="0"/>
-    <w:lsdException w:name="Colorful Grid Accent 6" w:semiHidden="0" w:uiPriority="73" w:unhideWhenUsed="0"/>
-    <w:lsdException w:name="Subtle Emphasis" w:semiHidden="0" w:uiPriority="19" w:unhideWhenUsed="0" w:qFormat="1"/>
-    <w:lsdException w:name="Intense Emphasis" w:semiHidden="0" w:uiPriority="21" w:unhideWhenUsed="0" w:qFormat="1"/>
-    <w:lsdException w:name="Subtle Reference" w:semiHidden="0" w:uiPriority="31" w:unhideWhenUsed="0" w:qFormat="1"/>
-    <w:lsdException w:name="Intense Reference" w:semiHidden="0" w:uiPriority="32" w:unhideWhenUsed="0" w:qFormat="1"/>
-    <w:lsdException w:name="Book Title" w:semiHidden="0" w:uiPriority="33" w:unhideWhenUsed="0" w:qFormat="1"/>
-    <w:lsdException w:name="Bibliography" w:uiPriority="37"/>
-    <w:lsdException w:name="TOC Heading" w:uiPriority="39" w:qFormat="1"/>
-  </w:latentStyles>
-  <w:style w:type="paragraph" w:default="1" w:styleId="Normal">
-    <w:name w:val="Normal"/>
-    <w:qFormat/>
-  </w:style>
-  <w:style w:type="character" w:default="1" w:styleId="DefaultParagraphFont">
-    <w:name w:val="Default Paragraph Font"/>
-    <w:uiPriority w:val="1"/>
-    <w:semiHidden/>
-    <w:unhideWhenUsed/>
-  </w:style>
-  <w:style w:type="table" w:default="1" w:styleId="TableNormal">
-    <w:name w:val="Normal Table"/>
-    <w:uiPriority w:val="99"/>
-    <w:semiHidden/>
-    <w:unhideWhenUsed/>
-    <w:tblPr>
-      <w:tblInd w:w="0" w:type="dxa"/>
-      <w:tblCellMar>
-        <w:top w:w="0" w:type="dxa"/>
-        <w:left w:w="108" w:type="dxa"/>
-        <w:bottom w:w="0" w:type="dxa"/>
-        <w:right w:w="108" w:type="dxa"/>
-      </w:tblCellMar>
-    </w:tblPr>
-  </w:style>
-  <w:style w:type="numbering" w:default="1" w:styleId="NoList">
-    <w:name w:val="No List"/>
-    <w:uiPriority w:val="99"/>
-    <w:semiHidden/>
-    <w:unhideWhenUsed/>
-  </w:style>
-  <w:style w:type="paragraph" w:styleId="ListParagraph">
-    <w:name w:val="List Paragraph"/>
-    <w:basedOn w:val="Normal"/>
-    <w:uiPriority w:val="34"/>
-    <w:qFormat/>
-    <w:rsid w:val="00CC6881"/>
-    <w:pPr>
-      <w:ind w:left="720"/>
-      <w:contextualSpacing/>
-    </w:pPr>
   </w:style>
 </w:styles>
 </file>

</xml_diff>